<commit_message>
Complementa informações sobre modelagem de dados
</commit_message>
<xml_diff>
--- a/faculdade-ADS/modelagem_de_dados/modelagem-de-dados.docx
+++ b/faculdade-ADS/modelagem_de_dados/modelagem-de-dados.docx
@@ -78,7 +78,7 @@
       <w:pPr>
         <w:numPr>
           <w:ilvl w:val="0"/>
-          <w:numId w:val="4"/>
+          <w:numId w:val="11"/>
         </w:numPr>
         <w:ind w:left="720" w:hanging="360"/>
         <w:rPr>
@@ -119,7 +119,7 @@
       <w:pPr>
         <w:numPr>
           <w:ilvl w:val="0"/>
-          <w:numId w:val="4"/>
+          <w:numId w:val="11"/>
         </w:numPr>
         <w:ind w:left="720" w:hanging="360"/>
         <w:rPr>
@@ -193,7 +193,7 @@
       <w:pPr>
         <w:numPr>
           <w:ilvl w:val="0"/>
-          <w:numId w:val="2"/>
+          <w:numId w:val="10"/>
         </w:numPr>
         <w:ind w:left="720" w:hanging="360"/>
         <w:rPr>
@@ -231,7 +231,7 @@
       <w:pPr>
         <w:numPr>
           <w:ilvl w:val="0"/>
-          <w:numId w:val="2"/>
+          <w:numId w:val="10"/>
         </w:numPr>
         <w:ind w:left="720" w:hanging="360"/>
         <w:rPr>
@@ -252,7 +252,7 @@
       <w:pPr>
         <w:numPr>
           <w:ilvl w:val="0"/>
-          <w:numId w:val="2"/>
+          <w:numId w:val="10"/>
         </w:numPr>
         <w:ind w:left="720" w:hanging="360"/>
         <w:rPr>
@@ -316,7 +316,7 @@
       <w:pPr>
         <w:numPr>
           <w:ilvl w:val="0"/>
-          <w:numId w:val="10"/>
+          <w:numId w:val="18"/>
         </w:numPr>
         <w:ind w:left="720" w:hanging="360"/>
         <w:rPr>
@@ -337,7 +337,7 @@
       <w:pPr>
         <w:numPr>
           <w:ilvl w:val="0"/>
-          <w:numId w:val="10"/>
+          <w:numId w:val="18"/>
         </w:numPr>
         <w:ind w:left="720" w:hanging="360"/>
         <w:rPr>
@@ -360,7 +360,7 @@
       <w:pPr>
         <w:numPr>
           <w:ilvl w:val="1"/>
-          <w:numId w:val="10"/>
+          <w:numId w:val="18"/>
         </w:numPr>
         <w:ind w:left="1440" w:hanging="360"/>
         <w:rPr>
@@ -531,12 +531,12 @@
           <wp:inline distB="114300" distT="114300" distL="114300" distR="114300">
             <wp:extent cx="1277775" cy="1277775"/>
             <wp:effectExtent b="0" l="0" r="0" t="0"/>
-            <wp:docPr id="2" name="image2.png"/>
+            <wp:docPr id="2" name="image1.png"/>
             <a:graphic>
               <a:graphicData uri="http://schemas.openxmlformats.org/drawingml/2006/picture">
                 <pic:pic>
                   <pic:nvPicPr>
-                    <pic:cNvPr id="0" name="image2.png"/>
+                    <pic:cNvPr id="0" name="image1.png"/>
                     <pic:cNvPicPr preferRelativeResize="0"/>
                   </pic:nvPicPr>
                   <pic:blipFill>
@@ -589,7 +589,7 @@
       <w:pPr>
         <w:numPr>
           <w:ilvl w:val="0"/>
-          <w:numId w:val="6"/>
+          <w:numId w:val="4"/>
         </w:numPr>
         <w:ind w:left="720" w:hanging="360"/>
         <w:rPr>
@@ -607,7 +607,7 @@
       <w:pPr>
         <w:numPr>
           <w:ilvl w:val="0"/>
-          <w:numId w:val="6"/>
+          <w:numId w:val="4"/>
         </w:numPr>
         <w:ind w:left="720" w:hanging="360"/>
         <w:rPr>
@@ -625,7 +625,7 @@
       <w:pPr>
         <w:numPr>
           <w:ilvl w:val="0"/>
-          <w:numId w:val="6"/>
+          <w:numId w:val="4"/>
         </w:numPr>
         <w:ind w:left="720" w:hanging="360"/>
         <w:rPr>
@@ -643,7 +643,7 @@
       <w:pPr>
         <w:numPr>
           <w:ilvl w:val="0"/>
-          <w:numId w:val="6"/>
+          <w:numId w:val="4"/>
         </w:numPr>
         <w:ind w:left="720" w:hanging="360"/>
         <w:rPr>
@@ -661,7 +661,7 @@
       <w:pPr>
         <w:numPr>
           <w:ilvl w:val="0"/>
-          <w:numId w:val="6"/>
+          <w:numId w:val="4"/>
         </w:numPr>
         <w:ind w:left="720" w:hanging="360"/>
         <w:rPr>
@@ -679,7 +679,7 @@
       <w:pPr>
         <w:numPr>
           <w:ilvl w:val="0"/>
-          <w:numId w:val="6"/>
+          <w:numId w:val="4"/>
         </w:numPr>
         <w:ind w:left="720" w:hanging="360"/>
         <w:rPr>
@@ -697,7 +697,7 @@
       <w:pPr>
         <w:numPr>
           <w:ilvl w:val="0"/>
-          <w:numId w:val="6"/>
+          <w:numId w:val="4"/>
         </w:numPr>
         <w:ind w:left="720" w:hanging="360"/>
         <w:rPr>
@@ -744,7 +744,7 @@
       <w:pPr>
         <w:numPr>
           <w:ilvl w:val="0"/>
-          <w:numId w:val="3"/>
+          <w:numId w:val="2"/>
         </w:numPr>
         <w:ind w:left="720" w:hanging="360"/>
         <w:rPr>
@@ -762,7 +762,7 @@
       <w:pPr>
         <w:numPr>
           <w:ilvl w:val="0"/>
-          <w:numId w:val="3"/>
+          <w:numId w:val="2"/>
         </w:numPr>
         <w:ind w:left="720" w:hanging="360"/>
         <w:rPr>
@@ -780,7 +780,7 @@
       <w:pPr>
         <w:numPr>
           <w:ilvl w:val="0"/>
-          <w:numId w:val="3"/>
+          <w:numId w:val="2"/>
         </w:numPr>
         <w:ind w:left="720" w:hanging="360"/>
         <w:rPr>
@@ -833,12 +833,12 @@
           <wp:inline distB="114300" distT="114300" distL="114300" distR="114300">
             <wp:extent cx="5731200" cy="1397000"/>
             <wp:effectExtent b="0" l="0" r="0" t="0"/>
-            <wp:docPr id="1" name="image1.png"/>
+            <wp:docPr id="1" name="image4.png"/>
             <a:graphic>
               <a:graphicData uri="http://schemas.openxmlformats.org/drawingml/2006/picture">
                 <pic:pic>
                   <pic:nvPicPr>
-                    <pic:cNvPr id="0" name="image1.png"/>
+                    <pic:cNvPr id="0" name="image4.png"/>
                     <pic:cNvPicPr preferRelativeResize="0"/>
                   </pic:nvPicPr>
                   <pic:blipFill>
@@ -901,7 +901,7 @@
       <w:pPr>
         <w:numPr>
           <w:ilvl w:val="0"/>
-          <w:numId w:val="5"/>
+          <w:numId w:val="14"/>
         </w:numPr>
         <w:ind w:left="720" w:hanging="360"/>
         <w:rPr>
@@ -919,7 +919,7 @@
       <w:pPr>
         <w:numPr>
           <w:ilvl w:val="0"/>
-          <w:numId w:val="5"/>
+          <w:numId w:val="14"/>
         </w:numPr>
         <w:ind w:left="720" w:hanging="360"/>
         <w:rPr>
@@ -937,7 +937,7 @@
       <w:pPr>
         <w:numPr>
           <w:ilvl w:val="0"/>
-          <w:numId w:val="5"/>
+          <w:numId w:val="14"/>
         </w:numPr>
         <w:ind w:left="720" w:hanging="360"/>
         <w:rPr>
@@ -1242,7 +1242,7 @@
       <w:pPr>
         <w:numPr>
           <w:ilvl w:val="0"/>
-          <w:numId w:val="7"/>
+          <w:numId w:val="16"/>
         </w:numPr>
         <w:ind w:left="720" w:hanging="360"/>
         <w:rPr/>
@@ -1258,7 +1258,7 @@
       <w:pPr>
         <w:numPr>
           <w:ilvl w:val="0"/>
-          <w:numId w:val="7"/>
+          <w:numId w:val="16"/>
         </w:numPr>
         <w:ind w:left="720" w:hanging="360"/>
         <w:rPr>
@@ -1276,7 +1276,7 @@
       <w:pPr>
         <w:numPr>
           <w:ilvl w:val="0"/>
-          <w:numId w:val="7"/>
+          <w:numId w:val="16"/>
         </w:numPr>
         <w:ind w:left="720" w:hanging="360"/>
         <w:rPr>
@@ -1294,7 +1294,7 @@
       <w:pPr>
         <w:numPr>
           <w:ilvl w:val="0"/>
-          <w:numId w:val="7"/>
+          <w:numId w:val="16"/>
         </w:numPr>
         <w:ind w:left="720" w:hanging="360"/>
         <w:rPr>
@@ -1421,12 +1421,12 @@
           <wp:inline distB="114300" distT="114300" distL="114300" distR="114300">
             <wp:extent cx="2824163" cy="2111837"/>
             <wp:effectExtent b="0" l="0" r="0" t="0"/>
-            <wp:docPr id="4" name="image5.jpg"/>
+            <wp:docPr id="4" name="image2.jpg"/>
             <a:graphic>
               <a:graphicData uri="http://schemas.openxmlformats.org/drawingml/2006/picture">
                 <pic:pic>
                   <pic:nvPicPr>
-                    <pic:cNvPr id="0" name="image5.jpg"/>
+                    <pic:cNvPr id="0" name="image2.jpg"/>
                     <pic:cNvPicPr preferRelativeResize="0"/>
                   </pic:nvPicPr>
                   <pic:blipFill>
@@ -1559,12 +1559,12 @@
           <wp:inline distB="114300" distT="114300" distL="114300" distR="114300">
             <wp:extent cx="2528888" cy="1787822"/>
             <wp:effectExtent b="0" l="0" r="0" t="0"/>
-            <wp:docPr id="3" name="image3.png"/>
+            <wp:docPr id="3" name="image5.png"/>
             <a:graphic>
               <a:graphicData uri="http://schemas.openxmlformats.org/drawingml/2006/picture">
                 <pic:pic>
                   <pic:nvPicPr>
-                    <pic:cNvPr id="0" name="image3.png"/>
+                    <pic:cNvPr id="0" name="image5.png"/>
                     <pic:cNvPicPr preferRelativeResize="0"/>
                   </pic:nvPicPr>
                   <pic:blipFill>
@@ -1701,12 +1701,12 @@
           <wp:inline distB="114300" distT="114300" distL="114300" distR="114300">
             <wp:extent cx="3141586" cy="2739755"/>
             <wp:effectExtent b="0" l="0" r="0" t="0"/>
-            <wp:docPr id="5" name="image4.png"/>
+            <wp:docPr id="5" name="image3.png"/>
             <a:graphic>
               <a:graphicData uri="http://schemas.openxmlformats.org/drawingml/2006/picture">
                 <pic:pic>
                   <pic:nvPicPr>
-                    <pic:cNvPr id="0" name="image4.png"/>
+                    <pic:cNvPr id="0" name="image3.png"/>
                     <pic:cNvPicPr preferRelativeResize="0"/>
                   </pic:nvPicPr>
                   <pic:blipFill>
@@ -1848,7 +1848,8 @@
     </w:p>
     <w:p>
       <w:pPr>
-        <w:pStyle w:val="Heading1"/>
+        <w:pStyle w:val="Heading3"/>
+        <w:jc w:val="center"/>
         <w:rPr/>
       </w:pPr>
       <w:bookmarkStart w:colFirst="0" w:colLast="0" w:name="_fbhwnwa4l8z3" w:id="15"/>
@@ -1857,6 +1858,1044 @@
         <w:rPr>
           <w:rtl w:val="0"/>
         </w:rPr>
+        <w:t xml:space="preserve">AULA 02</w:t>
+      </w:r>
+    </w:p>
+    <w:p>
+      <w:pPr>
+        <w:rPr/>
+      </w:pPr>
+      <w:r>
+        <w:rPr>
+          <w:rtl w:val="0"/>
+        </w:rPr>
+      </w:r>
+    </w:p>
+    <w:p>
+      <w:pPr>
+        <w:pStyle w:val="Heading4"/>
+        <w:rPr>
+          <w:b w:val="1"/>
+          <w:color w:val="e69138"/>
+        </w:rPr>
+      </w:pPr>
+      <w:bookmarkStart w:colFirst="0" w:colLast="0" w:name="_9bc2tydfwttd" w:id="16"/>
+      <w:bookmarkEnd w:id="16"/>
+      <w:r>
+        <w:rPr>
+          <w:b w:val="1"/>
+          <w:color w:val="e69138"/>
+          <w:rtl w:val="0"/>
+        </w:rPr>
+        <w:t xml:space="preserve">Modelos</w:t>
+      </w:r>
+    </w:p>
+    <w:p>
+      <w:pPr>
+        <w:numPr>
+          <w:ilvl w:val="0"/>
+          <w:numId w:val="12"/>
+        </w:numPr>
+        <w:ind w:left="720" w:hanging="360"/>
+        <w:rPr>
+          <w:u w:val="none"/>
+        </w:rPr>
+      </w:pPr>
+      <w:r>
+        <w:rPr>
+          <w:rtl w:val="0"/>
+        </w:rPr>
+        <w:t xml:space="preserve">Um modelo é uma estrutura que ajuda a comunicar conceitos que estão na mente do projetista, podemos usá-los para tarefas como descrever, analisar, especificar e comunicar ideias.</w:t>
+      </w:r>
+    </w:p>
+    <w:p>
+      <w:pPr>
+        <w:numPr>
+          <w:ilvl w:val="0"/>
+          <w:numId w:val="12"/>
+        </w:numPr>
+        <w:ind w:left="720" w:hanging="360"/>
+        <w:rPr>
+          <w:u w:val="none"/>
+        </w:rPr>
+      </w:pPr>
+      <w:r>
+        <w:rPr>
+          <w:rtl w:val="0"/>
+        </w:rPr>
+        <w:t xml:space="preserve">O modelo deve possuir detalhes suficientes para que um desenvolvedor consiga construir o banco de dados de acordo com a necessidade do projeto.</w:t>
+      </w:r>
+    </w:p>
+    <w:p>
+      <w:pPr>
+        <w:pStyle w:val="Heading4"/>
+        <w:rPr/>
+      </w:pPr>
+      <w:bookmarkStart w:colFirst="0" w:colLast="0" w:name="_4zv7q3s2svlh" w:id="17"/>
+      <w:bookmarkEnd w:id="17"/>
+      <w:r>
+        <w:rPr>
+          <w:rtl w:val="0"/>
+        </w:rPr>
+      </w:r>
+    </w:p>
+    <w:p>
+      <w:pPr>
+        <w:pStyle w:val="Heading4"/>
+        <w:rPr>
+          <w:b w:val="1"/>
+          <w:color w:val="e69138"/>
+        </w:rPr>
+      </w:pPr>
+      <w:bookmarkStart w:colFirst="0" w:colLast="0" w:name="_jnbwryysvosd" w:id="18"/>
+      <w:bookmarkEnd w:id="18"/>
+      <w:r>
+        <w:rPr>
+          <w:b w:val="1"/>
+          <w:color w:val="e69138"/>
+          <w:rtl w:val="0"/>
+        </w:rPr>
+        <w:t xml:space="preserve">Modelagem de dados</w:t>
+      </w:r>
+    </w:p>
+    <w:p>
+      <w:pPr>
+        <w:numPr>
+          <w:ilvl w:val="0"/>
+          <w:numId w:val="6"/>
+        </w:numPr>
+        <w:ind w:left="720" w:hanging="360"/>
+        <w:rPr>
+          <w:u w:val="none"/>
+        </w:rPr>
+      </w:pPr>
+      <w:r>
+        <w:rPr>
+          <w:rtl w:val="0"/>
+        </w:rPr>
+        <w:t xml:space="preserve">Modelagem de Dados é o processo de criação de um Modelo de Dados para um  sistema de informação, com a aplicação de técnicas específicas de modelagem.</w:t>
+      </w:r>
+    </w:p>
+    <w:p>
+      <w:pPr>
+        <w:numPr>
+          <w:ilvl w:val="0"/>
+          <w:numId w:val="6"/>
+        </w:numPr>
+        <w:ind w:left="720" w:hanging="360"/>
+        <w:rPr>
+          <w:u w:val="none"/>
+        </w:rPr>
+      </w:pPr>
+      <w:r>
+        <w:rPr>
+          <w:rtl w:val="0"/>
+        </w:rPr>
+        <w:t xml:space="preserve">Trata-se de processos para definir e analisar requisitos de dados necessários para suportar processos de negócio com sistemas informatizados em organizações.</w:t>
+      </w:r>
+    </w:p>
+    <w:p>
+      <w:pPr>
+        <w:numPr>
+          <w:ilvl w:val="0"/>
+          <w:numId w:val="6"/>
+        </w:numPr>
+        <w:ind w:left="720" w:hanging="360"/>
+        <w:rPr>
+          <w:u w:val="none"/>
+        </w:rPr>
+      </w:pPr>
+      <w:r>
+        <w:rPr>
+          <w:rtl w:val="0"/>
+        </w:rPr>
+        <w:t xml:space="preserve">Um modelo  de dados fornece uma estrutura para os dados usados em um SI, com definições e formatos específicos.</w:t>
+      </w:r>
+    </w:p>
+    <w:p>
+      <w:pPr>
+        <w:numPr>
+          <w:ilvl w:val="0"/>
+          <w:numId w:val="6"/>
+        </w:numPr>
+        <w:ind w:left="720" w:hanging="360"/>
+      </w:pPr>
+      <w:r>
+        <w:rPr>
+          <w:rtl w:val="0"/>
+        </w:rPr>
+        <w:t xml:space="preserve">No modelo relacional os dados são organizados em coleções de tabelas bidimensionais.</w:t>
+      </w:r>
+    </w:p>
+    <w:p>
+      <w:pPr>
+        <w:numPr>
+          <w:ilvl w:val="0"/>
+          <w:numId w:val="6"/>
+        </w:numPr>
+        <w:ind w:left="720" w:hanging="360"/>
+      </w:pPr>
+      <w:r>
+        <w:rPr>
+          <w:rtl w:val="0"/>
+        </w:rPr>
+        <w:t xml:space="preserve">Essas tabelas são também chamadas de "Relações".</w:t>
+      </w:r>
+    </w:p>
+    <w:p>
+      <w:pPr>
+        <w:numPr>
+          <w:ilvl w:val="0"/>
+          <w:numId w:val="6"/>
+        </w:numPr>
+        <w:ind w:left="720" w:hanging="360"/>
+        <w:rPr>
+          <w:u w:val="none"/>
+        </w:rPr>
+      </w:pPr>
+      <w:r>
+        <w:rPr>
+          <w:rtl w:val="0"/>
+        </w:rPr>
+        <w:t xml:space="preserve">Relação é uma forma de se organizar os dados em linhas e colunas.</w:t>
+      </w:r>
+    </w:p>
+    <w:p>
+      <w:pPr>
+        <w:numPr>
+          <w:ilvl w:val="0"/>
+          <w:numId w:val="6"/>
+        </w:numPr>
+        <w:ind w:left="720" w:hanging="360"/>
+      </w:pPr>
+      <w:r>
+        <w:rPr>
+          <w:rtl w:val="0"/>
+        </w:rPr>
+        <w:t xml:space="preserve">Baseado em lógica e teoria de conjunto</w:t>
+      </w:r>
+    </w:p>
+    <w:p>
+      <w:pPr>
+        <w:ind w:left="720" w:firstLine="0"/>
+        <w:rPr/>
+      </w:pPr>
+      <w:r>
+        <w:rPr>
+          <w:rtl w:val="0"/>
+        </w:rPr>
+      </w:r>
+    </w:p>
+    <w:p>
+      <w:pPr>
+        <w:ind w:left="720" w:firstLine="0"/>
+        <w:rPr/>
+      </w:pPr>
+      <w:r>
+        <w:rPr>
+          <w:rtl w:val="0"/>
+        </w:rPr>
+        <w:tab/>
+      </w:r>
+    </w:p>
+    <w:p>
+      <w:pPr>
+        <w:pStyle w:val="Heading5"/>
+        <w:rPr>
+          <w:b w:val="1"/>
+          <w:color w:val="e69138"/>
+        </w:rPr>
+      </w:pPr>
+      <w:bookmarkStart w:colFirst="0" w:colLast="0" w:name="_9whl17nqbu97" w:id="19"/>
+      <w:bookmarkEnd w:id="19"/>
+      <w:r>
+        <w:rPr>
+          <w:rtl w:val="0"/>
+        </w:rPr>
+      </w:r>
+    </w:p>
+    <w:p>
+      <w:pPr>
+        <w:pStyle w:val="Heading5"/>
+        <w:rPr>
+          <w:b w:val="1"/>
+          <w:color w:val="e69138"/>
+        </w:rPr>
+      </w:pPr>
+      <w:bookmarkStart w:colFirst="0" w:colLast="0" w:name="_4b7wixeelquh" w:id="20"/>
+      <w:bookmarkEnd w:id="20"/>
+      <w:r>
+        <w:rPr>
+          <w:b w:val="1"/>
+          <w:color w:val="e69138"/>
+          <w:rtl w:val="0"/>
+        </w:rPr>
+        <w:t xml:space="preserve">Modelo Relacional</w:t>
+      </w:r>
+    </w:p>
+    <w:p>
+      <w:pPr>
+        <w:numPr>
+          <w:ilvl w:val="0"/>
+          <w:numId w:val="3"/>
+        </w:numPr>
+        <w:ind w:left="720" w:hanging="360"/>
+        <w:rPr/>
+      </w:pPr>
+      <w:r>
+        <w:rPr>
+          <w:rtl w:val="0"/>
+        </w:rPr>
+        <w:t xml:space="preserve">Os princípios do modelo relacional foram esboçados por Е. F. Codd (IBM) em um artigo publicado em junho de 1970, intitulado "A Relational Model of Data for Large Shared Data Banks", no qual o Dr. Codd propôs o modelo relacional para sistemas de bancos de dados.</w:t>
+      </w:r>
+    </w:p>
+    <w:p>
+      <w:pPr>
+        <w:numPr>
+          <w:ilvl w:val="0"/>
+          <w:numId w:val="3"/>
+        </w:numPr>
+        <w:ind w:left="720" w:hanging="360"/>
+        <w:rPr/>
+      </w:pPr>
+      <w:r>
+        <w:rPr>
+          <w:rtl w:val="0"/>
+        </w:rPr>
+        <w:t xml:space="preserve">Antes disso eram usados modelos como o hierárquico e o modelo em rede.</w:t>
+      </w:r>
+    </w:p>
+    <w:p>
+      <w:pPr>
+        <w:numPr>
+          <w:ilvl w:val="0"/>
+          <w:numId w:val="3"/>
+        </w:numPr>
+        <w:ind w:left="720" w:hanging="360"/>
+        <w:rPr>
+          <w:u w:val="none"/>
+        </w:rPr>
+      </w:pPr>
+      <w:r>
+        <w:rPr>
+          <w:rtl w:val="0"/>
+        </w:rPr>
+        <w:t xml:space="preserve">No modelo relacional, os dados são organizados em coleções de tabelas bidimensionais.</w:t>
+      </w:r>
+    </w:p>
+    <w:p>
+      <w:pPr>
+        <w:numPr>
+          <w:ilvl w:val="1"/>
+          <w:numId w:val="3"/>
+        </w:numPr>
+        <w:ind w:left="1440" w:hanging="360"/>
+        <w:rPr>
+          <w:u w:val="none"/>
+        </w:rPr>
+      </w:pPr>
+      <w:r>
+        <w:rPr>
+          <w:rtl w:val="0"/>
+        </w:rPr>
+        <w:t xml:space="preserve">Essas tabelas são também chamadas de “Relações”.</w:t>
+      </w:r>
+    </w:p>
+    <w:p>
+      <w:pPr>
+        <w:numPr>
+          <w:ilvl w:val="0"/>
+          <w:numId w:val="3"/>
+        </w:numPr>
+        <w:ind w:left="720" w:hanging="360"/>
+        <w:rPr>
+          <w:u w:val="none"/>
+        </w:rPr>
+      </w:pPr>
+      <w:r>
+        <w:rPr>
+          <w:rtl w:val="0"/>
+        </w:rPr>
+        <w:t xml:space="preserve">Relação é uma forma de se organizar os dados em linhas e colunas.</w:t>
+      </w:r>
+    </w:p>
+    <w:p>
+      <w:pPr>
+        <w:numPr>
+          <w:ilvl w:val="0"/>
+          <w:numId w:val="3"/>
+        </w:numPr>
+        <w:ind w:left="720" w:hanging="360"/>
+        <w:rPr>
+          <w:u w:val="none"/>
+        </w:rPr>
+      </w:pPr>
+      <w:r>
+        <w:rPr>
+          <w:rtl w:val="0"/>
+        </w:rPr>
+        <w:t xml:space="preserve">Baseado em lógica e teoria de conjuntos.</w:t>
+      </w:r>
+    </w:p>
+    <w:p>
+      <w:pPr>
+        <w:numPr>
+          <w:ilvl w:val="0"/>
+          <w:numId w:val="3"/>
+        </w:numPr>
+        <w:ind w:left="720" w:hanging="360"/>
+        <w:rPr>
+          <w:u w:val="none"/>
+        </w:rPr>
+      </w:pPr>
+      <w:r>
+        <w:rPr>
+          <w:rtl w:val="0"/>
+        </w:rPr>
+        <w:t xml:space="preserve">A composição do modelo relacional se dá por:</w:t>
+      </w:r>
+    </w:p>
+    <w:p>
+      <w:pPr>
+        <w:numPr>
+          <w:ilvl w:val="1"/>
+          <w:numId w:val="3"/>
+        </w:numPr>
+        <w:ind w:left="1440" w:hanging="360"/>
+        <w:rPr>
+          <w:u w:val="none"/>
+        </w:rPr>
+      </w:pPr>
+      <w:r>
+        <w:rPr>
+          <w:rtl w:val="0"/>
+        </w:rPr>
+        <w:t xml:space="preserve">Coleções de objetos ou relações que armazenam os dados.</w:t>
+      </w:r>
+    </w:p>
+    <w:p>
+      <w:pPr>
+        <w:numPr>
+          <w:ilvl w:val="1"/>
+          <w:numId w:val="3"/>
+        </w:numPr>
+        <w:ind w:left="1440" w:hanging="360"/>
+        <w:rPr>
+          <w:u w:val="none"/>
+        </w:rPr>
+      </w:pPr>
+      <w:r>
+        <w:rPr>
+          <w:rtl w:val="0"/>
+        </w:rPr>
+        <w:t xml:space="preserve">Um conjunto de operadores que agem nas relações, produzindo outras relações.</w:t>
+      </w:r>
+    </w:p>
+    <w:p>
+      <w:pPr>
+        <w:numPr>
+          <w:ilvl w:val="1"/>
+          <w:numId w:val="3"/>
+        </w:numPr>
+        <w:ind w:left="1440" w:hanging="360"/>
+        <w:rPr>
+          <w:u w:val="none"/>
+        </w:rPr>
+      </w:pPr>
+      <w:r>
+        <w:rPr>
+          <w:rtl w:val="0"/>
+        </w:rPr>
+        <w:t xml:space="preserve">Mecanismos de integridade de dados, para precisão e consistência.</w:t>
+      </w:r>
+    </w:p>
+    <w:p>
+      <w:pPr>
+        <w:rPr/>
+      </w:pPr>
+      <w:r>
+        <w:rPr>
+          <w:rtl w:val="0"/>
+        </w:rPr>
+      </w:r>
+    </w:p>
+    <w:p>
+      <w:pPr>
+        <w:pStyle w:val="Heading5"/>
+        <w:rPr>
+          <w:b w:val="1"/>
+          <w:color w:val="e69138"/>
+        </w:rPr>
+      </w:pPr>
+      <w:bookmarkStart w:colFirst="0" w:colLast="0" w:name="_41ojawbegif6" w:id="21"/>
+      <w:bookmarkEnd w:id="21"/>
+      <w:r>
+        <w:rPr>
+          <w:b w:val="1"/>
+          <w:color w:val="e69138"/>
+          <w:rtl w:val="0"/>
+        </w:rPr>
+        <w:t xml:space="preserve">Banco de dados relacional</w:t>
+      </w:r>
+    </w:p>
+    <w:p>
+      <w:pPr>
+        <w:numPr>
+          <w:ilvl w:val="0"/>
+          <w:numId w:val="7"/>
+        </w:numPr>
+        <w:ind w:left="720" w:hanging="360"/>
+        <w:rPr/>
+      </w:pPr>
+      <w:r>
+        <w:rPr>
+          <w:rtl w:val="0"/>
+        </w:rPr>
+        <w:t xml:space="preserve">Um Banco de dados relacional é uma coleção de relações, que são tabelas bidimensionais, onde os dados são armazenados.</w:t>
+      </w:r>
+    </w:p>
+    <w:p>
+      <w:pPr>
+        <w:numPr>
+          <w:ilvl w:val="0"/>
+          <w:numId w:val="7"/>
+        </w:numPr>
+        <w:ind w:left="720" w:hanging="360"/>
+      </w:pPr>
+      <w:r>
+        <w:rPr>
+          <w:rtl w:val="0"/>
+        </w:rPr>
+        <w:t xml:space="preserve">Como exemplo, podemos querer armazenar dados sobre os clientes de uma  loja. Para isso, criamos tabelas para guardar diferentes conjuntos de dados relacionados a esses clientes, como dados essenciais, dados de compras, crédito, entre outros.</w:t>
+      </w:r>
+    </w:p>
+    <w:p>
+      <w:pPr>
+        <w:rPr/>
+      </w:pPr>
+      <w:r>
+        <w:rPr>
+          <w:rtl w:val="0"/>
+        </w:rPr>
+      </w:r>
+    </w:p>
+    <w:p>
+      <w:pPr>
+        <w:pStyle w:val="Heading5"/>
+        <w:rPr>
+          <w:b w:val="1"/>
+          <w:color w:val="e69138"/>
+        </w:rPr>
+      </w:pPr>
+      <w:bookmarkStart w:colFirst="0" w:colLast="0" w:name="_37z7xi2dj768" w:id="22"/>
+      <w:bookmarkEnd w:id="22"/>
+      <w:r>
+        <w:rPr>
+          <w:b w:val="1"/>
+          <w:color w:val="e69138"/>
+          <w:rtl w:val="0"/>
+        </w:rPr>
+        <w:t xml:space="preserve">Componentes de um banco de dados</w:t>
+      </w:r>
+    </w:p>
+    <w:p>
+      <w:pPr>
+        <w:numPr>
+          <w:ilvl w:val="0"/>
+          <w:numId w:val="17"/>
+        </w:numPr>
+        <w:ind w:left="720" w:hanging="360"/>
+        <w:rPr/>
+      </w:pPr>
+      <w:r>
+        <w:rPr>
+          <w:b w:val="1"/>
+          <w:rtl w:val="0"/>
+        </w:rPr>
+        <w:t xml:space="preserve">Tabela</w:t>
+      </w:r>
+      <w:r>
+        <w:rPr>
+          <w:rtl w:val="0"/>
+        </w:rPr>
+        <w:t xml:space="preserve">: estrutura básica de armazenamento no SGBDR. Armazena todos os dados necessários sobre algo do mundo real, como clientes, pedidos  ou produtos, também chamada de Relação. Um  banco de dados relacional pode conter uma ou mais Tabelas.</w:t>
+      </w:r>
+    </w:p>
+    <w:p>
+      <w:pPr>
+        <w:numPr>
+          <w:ilvl w:val="0"/>
+          <w:numId w:val="17"/>
+        </w:numPr>
+        <w:ind w:left="720" w:hanging="360"/>
+        <w:rPr/>
+      </w:pPr>
+      <w:r>
+        <w:rPr>
+          <w:b w:val="1"/>
+          <w:rtl w:val="0"/>
+        </w:rPr>
+        <w:t xml:space="preserve">Tupla</w:t>
+      </w:r>
+      <w:r>
+        <w:rPr>
+          <w:rtl w:val="0"/>
+        </w:rPr>
+        <w:t xml:space="preserve">: ou linha / registro, representa todos os dados requeridos por uma determinada ocorrência de entidade em particular. Por exemplo, os dados de um cliente específico. Cada linha em uma tabela deve ser identificada por uma chave primária, de modo a não haver duplicação de registros.</w:t>
+      </w:r>
+    </w:p>
+    <w:p>
+      <w:pPr>
+        <w:numPr>
+          <w:ilvl w:val="0"/>
+          <w:numId w:val="17"/>
+        </w:numPr>
+        <w:ind w:left="720" w:hanging="360"/>
+      </w:pPr>
+      <w:r>
+        <w:rPr>
+          <w:b w:val="1"/>
+          <w:rtl w:val="0"/>
+        </w:rPr>
+        <w:t xml:space="preserve">Coluna</w:t>
+      </w:r>
+      <w:r>
+        <w:rPr>
+          <w:rtl w:val="0"/>
+        </w:rPr>
+        <w:t xml:space="preserve">: Unidade que armazena um tipo específico de dado (valor) - ou não armazena nada, com valor nulo. Esta é uma coluna não-chave, significando que  seu valor pode se repetir em outras linhas da tabela.</w:t>
+      </w:r>
+    </w:p>
+    <w:p>
+      <w:pPr>
+        <w:numPr>
+          <w:ilvl w:val="0"/>
+          <w:numId w:val="17"/>
+        </w:numPr>
+        <w:ind w:left="720" w:hanging="360"/>
+      </w:pPr>
+      <w:r>
+        <w:rPr>
+          <w:b w:val="1"/>
+          <w:rtl w:val="0"/>
+        </w:rPr>
+        <w:t xml:space="preserve">Relacionamento</w:t>
+      </w:r>
+      <w:r>
+        <w:rPr>
+          <w:rtl w:val="0"/>
+        </w:rPr>
+        <w:t xml:space="preserve">: Associação entre as entidades (tabelas), conectadas por chaves primárias e chaves estrangeiras.</w:t>
+      </w:r>
+    </w:p>
+    <w:p>
+      <w:pPr>
+        <w:numPr>
+          <w:ilvl w:val="0"/>
+          <w:numId w:val="17"/>
+        </w:numPr>
+        <w:ind w:left="720" w:hanging="360"/>
+      </w:pPr>
+      <w:r>
+        <w:rPr>
+          <w:b w:val="1"/>
+          <w:rtl w:val="0"/>
+        </w:rPr>
+        <w:t xml:space="preserve">Outros</w:t>
+      </w:r>
+      <w:r>
+        <w:rPr>
+          <w:rtl w:val="0"/>
+        </w:rPr>
+        <w:t xml:space="preserve">: Índices, SP, Triggers, etc.</w:t>
+      </w:r>
+    </w:p>
+    <w:p>
+      <w:pPr>
+        <w:numPr>
+          <w:ilvl w:val="0"/>
+          <w:numId w:val="17"/>
+        </w:numPr>
+        <w:ind w:left="720" w:hanging="360"/>
+      </w:pPr>
+      <w:r>
+        <w:rPr>
+          <w:b w:val="1"/>
+          <w:rtl w:val="0"/>
+        </w:rPr>
+        <w:t xml:space="preserve">Chave Primária:</w:t>
+      </w:r>
+      <w:r>
+        <w:rPr>
+          <w:rtl w:val="0"/>
+        </w:rPr>
+        <w:t xml:space="preserve"> coluna (atributo) que identifica um registro de forma exclusiva na tabela. Por exemplo, o CPF de um cliente, contendo um valor que não se repete na relação.</w:t>
+      </w:r>
+    </w:p>
+    <w:p>
+      <w:pPr>
+        <w:numPr>
+          <w:ilvl w:val="0"/>
+          <w:numId w:val="17"/>
+        </w:numPr>
+        <w:ind w:left="720" w:hanging="360"/>
+      </w:pPr>
+      <w:r>
+        <w:rPr>
+          <w:b w:val="1"/>
+          <w:rtl w:val="0"/>
+        </w:rPr>
+        <w:t xml:space="preserve">Chave estrangeira: </w:t>
+      </w:r>
+      <w:r>
+        <w:rPr>
+          <w:rtl w:val="0"/>
+        </w:rPr>
+        <w:t xml:space="preserve">coluna que define como as tabelas se relacionam umas com as outras. Uma FK se refere a uma РК ou a uma chave única em outra tabela (ou na mesma tabela!). Por exemplo, na tabela de pedidos podemos ter uma chave estrangeira efetuando o relacionamento com a chave primária na tabela de clientes.</w:t>
+      </w:r>
+    </w:p>
+    <w:p>
+      <w:pPr>
+        <w:rPr/>
+      </w:pPr>
+      <w:r>
+        <w:rPr>
+          <w:rtl w:val="0"/>
+        </w:rPr>
+      </w:r>
+    </w:p>
+    <w:p>
+      <w:pPr>
+        <w:pStyle w:val="Heading5"/>
+        <w:rPr>
+          <w:b w:val="1"/>
+          <w:color w:val="e69138"/>
+        </w:rPr>
+      </w:pPr>
+      <w:bookmarkStart w:colFirst="0" w:colLast="0" w:name="_d1bhd33px2pw" w:id="23"/>
+      <w:bookmarkEnd w:id="23"/>
+      <w:r>
+        <w:rPr>
+          <w:b w:val="1"/>
+          <w:color w:val="e69138"/>
+          <w:rtl w:val="0"/>
+        </w:rPr>
+        <w:t xml:space="preserve">Análise de Requisitos</w:t>
+      </w:r>
+    </w:p>
+    <w:p>
+      <w:pPr>
+        <w:numPr>
+          <w:ilvl w:val="0"/>
+          <w:numId w:val="13"/>
+        </w:numPr>
+        <w:ind w:left="720" w:hanging="360"/>
+      </w:pPr>
+      <w:r>
+        <w:rPr>
+          <w:rtl w:val="0"/>
+        </w:rPr>
+        <w:t xml:space="preserve">Nesta fase, são realizadas reuniões para coleta de informações, que analisam o que é exigido para o banco de dados a ser criado. </w:t>
+      </w:r>
+    </w:p>
+    <w:p>
+      <w:pPr>
+        <w:numPr>
+          <w:ilvl w:val="0"/>
+          <w:numId w:val="13"/>
+        </w:numPr>
+        <w:ind w:left="720" w:hanging="360"/>
+      </w:pPr>
+      <w:r>
+        <w:rPr>
+          <w:rtl w:val="0"/>
+        </w:rPr>
+        <w:t xml:space="preserve">Os processos de negócio são definidos, e as entidades, atributos e relacionamentos do BD são documentadas.</w:t>
+      </w:r>
+    </w:p>
+    <w:p>
+      <w:pPr>
+        <w:numPr>
+          <w:ilvl w:val="0"/>
+          <w:numId w:val="13"/>
+        </w:numPr>
+        <w:ind w:left="720" w:hanging="360"/>
+      </w:pPr>
+      <w:r>
+        <w:rPr>
+          <w:rtl w:val="0"/>
+        </w:rPr>
+        <w:t xml:space="preserve">A análise é extremamente importante para o sucesso do projeto do BD.</w:t>
+      </w:r>
+    </w:p>
+    <w:p>
+      <w:pPr>
+        <w:rPr/>
+      </w:pPr>
+      <w:r>
+        <w:rPr>
+          <w:rtl w:val="0"/>
+        </w:rPr>
+      </w:r>
+    </w:p>
+    <w:p>
+      <w:pPr>
+        <w:pStyle w:val="Heading5"/>
+        <w:rPr>
+          <w:b w:val="1"/>
+          <w:color w:val="e69138"/>
+        </w:rPr>
+      </w:pPr>
+      <w:bookmarkStart w:colFirst="0" w:colLast="0" w:name="_6v8axhswdoe8" w:id="24"/>
+      <w:bookmarkEnd w:id="24"/>
+      <w:r>
+        <w:rPr>
+          <w:b w:val="1"/>
+          <w:color w:val="e69138"/>
+          <w:rtl w:val="0"/>
+        </w:rPr>
+        <w:t xml:space="preserve">Modelo Entidade-Relacionamento</w:t>
+      </w:r>
+    </w:p>
+    <w:p>
+      <w:pPr>
+        <w:numPr>
+          <w:ilvl w:val="0"/>
+          <w:numId w:val="5"/>
+        </w:numPr>
+        <w:ind w:left="720" w:hanging="360"/>
+      </w:pPr>
+      <w:r>
+        <w:rPr>
+          <w:b w:val="1"/>
+          <w:rtl w:val="0"/>
+        </w:rPr>
+        <w:t xml:space="preserve">MER</w:t>
+      </w:r>
+      <w:r>
+        <w:rPr>
+          <w:rtl w:val="0"/>
+        </w:rPr>
+        <w:t xml:space="preserve">, cria um diagrama entidade-relacionamento a partir das especificações do negócio ou narrativas do usuário. Permite ilustrar as entidades em um negócio e também relacionamentos entre elas Construímos o MER durante a fase de análise no ciclo de vida de desenvolvimento do sistema.</w:t>
+      </w:r>
+    </w:p>
+    <w:p>
+      <w:pPr>
+        <w:numPr>
+          <w:ilvl w:val="0"/>
+          <w:numId w:val="5"/>
+        </w:numPr>
+        <w:ind w:left="720" w:hanging="360"/>
+      </w:pPr>
+      <w:r>
+        <w:rPr>
+          <w:rtl w:val="0"/>
+        </w:rPr>
+        <w:t xml:space="preserve">Um MER separa a informação necessária ao negócio das atividades que são realizadas no negócio.</w:t>
+      </w:r>
+    </w:p>
+    <w:p>
+      <w:pPr>
+        <w:rPr/>
+      </w:pPr>
+      <w:r>
+        <w:rPr>
+          <w:rtl w:val="0"/>
+        </w:rPr>
+      </w:r>
+    </w:p>
+    <w:p>
+      <w:pPr>
+        <w:pStyle w:val="Heading5"/>
+        <w:rPr>
+          <w:b w:val="1"/>
+          <w:color w:val="e69138"/>
+        </w:rPr>
+      </w:pPr>
+      <w:bookmarkStart w:colFirst="0" w:colLast="0" w:name="_nm4djouhgj7a" w:id="25"/>
+      <w:bookmarkEnd w:id="25"/>
+      <w:r>
+        <w:rPr>
+          <w:b w:val="1"/>
+          <w:color w:val="e69138"/>
+          <w:rtl w:val="0"/>
+        </w:rPr>
+        <w:t xml:space="preserve">Componentes do MER</w:t>
+      </w:r>
+    </w:p>
+    <w:p>
+      <w:pPr>
+        <w:numPr>
+          <w:ilvl w:val="0"/>
+          <w:numId w:val="5"/>
+        </w:numPr>
+        <w:ind w:left="720" w:hanging="360"/>
+      </w:pPr>
+      <w:r>
+        <w:rPr>
+          <w:b w:val="1"/>
+          <w:rtl w:val="0"/>
+        </w:rPr>
+        <w:t xml:space="preserve">Entidade</w:t>
+      </w:r>
+      <w:r>
+        <w:rPr>
+          <w:rtl w:val="0"/>
+        </w:rPr>
+        <w:t xml:space="preserve">: Algo significativo, sobre o qual devemos possuir informações. Como exemplos, temos clientes, funcionários, pedidos e produtos.</w:t>
+      </w:r>
+    </w:p>
+    <w:p>
+      <w:pPr>
+        <w:numPr>
+          <w:ilvl w:val="0"/>
+          <w:numId w:val="5"/>
+        </w:numPr>
+        <w:ind w:left="720" w:hanging="360"/>
+      </w:pPr>
+      <w:r>
+        <w:rPr>
+          <w:b w:val="1"/>
+          <w:rtl w:val="0"/>
+        </w:rPr>
+        <w:t xml:space="preserve">Atributo</w:t>
+      </w:r>
+      <w:r>
+        <w:rPr>
+          <w:rtl w:val="0"/>
+        </w:rPr>
+        <w:t xml:space="preserve">: Algo que descreva ou qualifique uma entidade. P. ex: entidade cliente possui atributos que descrevem seu nome, endereço, telefone, número de identificação, entre outros. Atributos podem ser obrigatórios ou opcionais.</w:t>
+      </w:r>
+    </w:p>
+    <w:p>
+      <w:pPr>
+        <w:numPr>
+          <w:ilvl w:val="0"/>
+          <w:numId w:val="5"/>
+        </w:numPr>
+        <w:ind w:left="720" w:hanging="360"/>
+      </w:pPr>
+      <w:r>
+        <w:rPr>
+          <w:b w:val="1"/>
+          <w:rtl w:val="0"/>
+        </w:rPr>
+        <w:t xml:space="preserve">Relacionamento</w:t>
+      </w:r>
+      <w:r>
+        <w:rPr>
+          <w:rtl w:val="0"/>
+        </w:rPr>
+        <w:t xml:space="preserve">: Trata-se de uma associação nomeada entre entidades, com um grau de associação. Por exemplo. clientes podem estar associados a pedidos.</w:t>
+      </w:r>
+    </w:p>
+    <w:p>
+      <w:pPr>
+        <w:pStyle w:val="Heading5"/>
+        <w:rPr/>
+      </w:pPr>
+      <w:bookmarkStart w:colFirst="0" w:colLast="0" w:name="_wvhs0wz0s7jv" w:id="26"/>
+      <w:bookmarkEnd w:id="26"/>
+      <w:r>
+        <w:rPr>
+          <w:rtl w:val="0"/>
+        </w:rPr>
+      </w:r>
+    </w:p>
+    <w:p>
+      <w:pPr>
+        <w:pStyle w:val="Heading5"/>
+        <w:rPr>
+          <w:b w:val="1"/>
+          <w:color w:val="e69138"/>
+        </w:rPr>
+      </w:pPr>
+      <w:bookmarkStart w:colFirst="0" w:colLast="0" w:name="_ihp3cdz3hw4t" w:id="27"/>
+      <w:bookmarkEnd w:id="27"/>
+      <w:r>
+        <w:rPr>
+          <w:b w:val="1"/>
+          <w:color w:val="e69138"/>
+          <w:rtl w:val="0"/>
+        </w:rPr>
+        <w:t xml:space="preserve">Identificador Único (UID)</w:t>
+      </w:r>
+    </w:p>
+    <w:p>
+      <w:pPr>
+        <w:numPr>
+          <w:ilvl w:val="0"/>
+          <w:numId w:val="15"/>
+        </w:numPr>
+        <w:ind w:left="720" w:hanging="360"/>
+      </w:pPr>
+      <w:r>
+        <w:rPr>
+          <w:rtl w:val="0"/>
+        </w:rPr>
+        <w:t xml:space="preserve">Um identificador único é qualquer combinação de atributos ou relacionamentos que são usados para distinguir ocorrências de uma entidade, cada ocorrência da entidade deve ser identificável de forma exclusiva.</w:t>
+      </w:r>
+      <w:r>
+        <w:rPr>
+          <w:rtl w:val="0"/>
+        </w:rPr>
+      </w:r>
+    </w:p>
+    <w:p>
+      <w:pPr>
+        <w:rPr>
+          <w:b w:val="1"/>
+          <w:color w:val="e69138"/>
+        </w:rPr>
+      </w:pPr>
+      <w:r>
+        <w:rPr>
+          <w:rtl w:val="0"/>
+        </w:rPr>
+      </w:r>
+    </w:p>
+    <w:p>
+      <w:pPr>
+        <w:ind w:left="720" w:firstLine="0"/>
+        <w:rPr/>
+      </w:pPr>
+      <w:r>
+        <w:rPr>
+          <w:rtl w:val="0"/>
+        </w:rPr>
+      </w:r>
+    </w:p>
+    <w:p>
+      <w:pPr>
+        <w:ind w:left="720" w:firstLine="0"/>
+        <w:rPr/>
+      </w:pPr>
+      <w:r>
+        <w:rPr>
+          <w:rtl w:val="0"/>
+        </w:rPr>
+      </w:r>
+    </w:p>
+    <w:p>
+      <w:pPr>
+        <w:ind w:left="0" w:firstLine="0"/>
+        <w:rPr/>
+      </w:pPr>
+      <w:r>
+        <w:rPr>
+          <w:rtl w:val="0"/>
+        </w:rPr>
+      </w:r>
+    </w:p>
+    <w:p>
+      <w:pPr>
+        <w:ind w:left="0" w:firstLine="0"/>
+        <w:rPr/>
+      </w:pPr>
+      <w:r>
+        <w:rPr>
+          <w:rtl w:val="0"/>
+        </w:rPr>
       </w:r>
     </w:p>
     <w:p>
@@ -1867,8 +2906,8 @@
           <w:b w:val="1"/>
         </w:rPr>
       </w:pPr>
-      <w:bookmarkStart w:colFirst="0" w:colLast="0" w:name="_u77vupylxdqu" w:id="16"/>
-      <w:bookmarkEnd w:id="16"/>
+      <w:bookmarkStart w:colFirst="0" w:colLast="0" w:name="_u77vupylxdqu" w:id="28"/>
+      <w:bookmarkEnd w:id="28"/>
       <w:r>
         <w:rPr>
           <w:b w:val="1"/>
@@ -2931,6 +3970,886 @@
     </w:lvl>
   </w:abstractNum>
   <w:abstractNum w:abstractNumId="10">
+    <w:lvl w:ilvl="0">
+      <w:start w:val="1"/>
+      <w:numFmt w:val="bullet"/>
+      <w:lvlText w:val="●"/>
+      <w:lvlJc w:val="left"/>
+      <w:pPr>
+        <w:ind w:left="720" w:hanging="360"/>
+      </w:pPr>
+      <w:rPr>
+        <w:u w:val="none"/>
+      </w:rPr>
+    </w:lvl>
+    <w:lvl w:ilvl="1">
+      <w:start w:val="1"/>
+      <w:numFmt w:val="bullet"/>
+      <w:lvlText w:val="○"/>
+      <w:lvlJc w:val="left"/>
+      <w:pPr>
+        <w:ind w:left="1440" w:hanging="360"/>
+      </w:pPr>
+      <w:rPr>
+        <w:u w:val="none"/>
+      </w:rPr>
+    </w:lvl>
+    <w:lvl w:ilvl="2">
+      <w:start w:val="1"/>
+      <w:numFmt w:val="bullet"/>
+      <w:lvlText w:val="■"/>
+      <w:lvlJc w:val="left"/>
+      <w:pPr>
+        <w:ind w:left="2160" w:hanging="360"/>
+      </w:pPr>
+      <w:rPr>
+        <w:u w:val="none"/>
+      </w:rPr>
+    </w:lvl>
+    <w:lvl w:ilvl="3">
+      <w:start w:val="1"/>
+      <w:numFmt w:val="bullet"/>
+      <w:lvlText w:val="●"/>
+      <w:lvlJc w:val="left"/>
+      <w:pPr>
+        <w:ind w:left="2880" w:hanging="360"/>
+      </w:pPr>
+      <w:rPr>
+        <w:u w:val="none"/>
+      </w:rPr>
+    </w:lvl>
+    <w:lvl w:ilvl="4">
+      <w:start w:val="1"/>
+      <w:numFmt w:val="bullet"/>
+      <w:lvlText w:val="○"/>
+      <w:lvlJc w:val="left"/>
+      <w:pPr>
+        <w:ind w:left="3600" w:hanging="360"/>
+      </w:pPr>
+      <w:rPr>
+        <w:u w:val="none"/>
+      </w:rPr>
+    </w:lvl>
+    <w:lvl w:ilvl="5">
+      <w:start w:val="1"/>
+      <w:numFmt w:val="bullet"/>
+      <w:lvlText w:val="■"/>
+      <w:lvlJc w:val="left"/>
+      <w:pPr>
+        <w:ind w:left="4320" w:hanging="360"/>
+      </w:pPr>
+      <w:rPr>
+        <w:u w:val="none"/>
+      </w:rPr>
+    </w:lvl>
+    <w:lvl w:ilvl="6">
+      <w:start w:val="1"/>
+      <w:numFmt w:val="bullet"/>
+      <w:lvlText w:val="●"/>
+      <w:lvlJc w:val="left"/>
+      <w:pPr>
+        <w:ind w:left="5040" w:hanging="360"/>
+      </w:pPr>
+      <w:rPr>
+        <w:u w:val="none"/>
+      </w:rPr>
+    </w:lvl>
+    <w:lvl w:ilvl="7">
+      <w:start w:val="1"/>
+      <w:numFmt w:val="bullet"/>
+      <w:lvlText w:val="○"/>
+      <w:lvlJc w:val="left"/>
+      <w:pPr>
+        <w:ind w:left="5760" w:hanging="360"/>
+      </w:pPr>
+      <w:rPr>
+        <w:u w:val="none"/>
+      </w:rPr>
+    </w:lvl>
+    <w:lvl w:ilvl="8">
+      <w:start w:val="1"/>
+      <w:numFmt w:val="bullet"/>
+      <w:lvlText w:val="■"/>
+      <w:lvlJc w:val="left"/>
+      <w:pPr>
+        <w:ind w:left="6480" w:hanging="360"/>
+      </w:pPr>
+      <w:rPr>
+        <w:u w:val="none"/>
+      </w:rPr>
+    </w:lvl>
+  </w:abstractNum>
+  <w:abstractNum w:abstractNumId="11">
+    <w:lvl w:ilvl="0">
+      <w:start w:val="1"/>
+      <w:numFmt w:val="bullet"/>
+      <w:lvlText w:val="●"/>
+      <w:lvlJc w:val="left"/>
+      <w:pPr>
+        <w:ind w:left="720" w:hanging="360"/>
+      </w:pPr>
+      <w:rPr>
+        <w:u w:val="none"/>
+      </w:rPr>
+    </w:lvl>
+    <w:lvl w:ilvl="1">
+      <w:start w:val="1"/>
+      <w:numFmt w:val="bullet"/>
+      <w:lvlText w:val="○"/>
+      <w:lvlJc w:val="left"/>
+      <w:pPr>
+        <w:ind w:left="1440" w:hanging="360"/>
+      </w:pPr>
+      <w:rPr>
+        <w:u w:val="none"/>
+      </w:rPr>
+    </w:lvl>
+    <w:lvl w:ilvl="2">
+      <w:start w:val="1"/>
+      <w:numFmt w:val="bullet"/>
+      <w:lvlText w:val="■"/>
+      <w:lvlJc w:val="left"/>
+      <w:pPr>
+        <w:ind w:left="2160" w:hanging="360"/>
+      </w:pPr>
+      <w:rPr>
+        <w:u w:val="none"/>
+      </w:rPr>
+    </w:lvl>
+    <w:lvl w:ilvl="3">
+      <w:start w:val="1"/>
+      <w:numFmt w:val="bullet"/>
+      <w:lvlText w:val="●"/>
+      <w:lvlJc w:val="left"/>
+      <w:pPr>
+        <w:ind w:left="2880" w:hanging="360"/>
+      </w:pPr>
+      <w:rPr>
+        <w:u w:val="none"/>
+      </w:rPr>
+    </w:lvl>
+    <w:lvl w:ilvl="4">
+      <w:start w:val="1"/>
+      <w:numFmt w:val="bullet"/>
+      <w:lvlText w:val="○"/>
+      <w:lvlJc w:val="left"/>
+      <w:pPr>
+        <w:ind w:left="3600" w:hanging="360"/>
+      </w:pPr>
+      <w:rPr>
+        <w:u w:val="none"/>
+      </w:rPr>
+    </w:lvl>
+    <w:lvl w:ilvl="5">
+      <w:start w:val="1"/>
+      <w:numFmt w:val="bullet"/>
+      <w:lvlText w:val="■"/>
+      <w:lvlJc w:val="left"/>
+      <w:pPr>
+        <w:ind w:left="4320" w:hanging="360"/>
+      </w:pPr>
+      <w:rPr>
+        <w:u w:val="none"/>
+      </w:rPr>
+    </w:lvl>
+    <w:lvl w:ilvl="6">
+      <w:start w:val="1"/>
+      <w:numFmt w:val="bullet"/>
+      <w:lvlText w:val="●"/>
+      <w:lvlJc w:val="left"/>
+      <w:pPr>
+        <w:ind w:left="5040" w:hanging="360"/>
+      </w:pPr>
+      <w:rPr>
+        <w:u w:val="none"/>
+      </w:rPr>
+    </w:lvl>
+    <w:lvl w:ilvl="7">
+      <w:start w:val="1"/>
+      <w:numFmt w:val="bullet"/>
+      <w:lvlText w:val="○"/>
+      <w:lvlJc w:val="left"/>
+      <w:pPr>
+        <w:ind w:left="5760" w:hanging="360"/>
+      </w:pPr>
+      <w:rPr>
+        <w:u w:val="none"/>
+      </w:rPr>
+    </w:lvl>
+    <w:lvl w:ilvl="8">
+      <w:start w:val="1"/>
+      <w:numFmt w:val="bullet"/>
+      <w:lvlText w:val="■"/>
+      <w:lvlJc w:val="left"/>
+      <w:pPr>
+        <w:ind w:left="6480" w:hanging="360"/>
+      </w:pPr>
+      <w:rPr>
+        <w:u w:val="none"/>
+      </w:rPr>
+    </w:lvl>
+  </w:abstractNum>
+  <w:abstractNum w:abstractNumId="12">
+    <w:lvl w:ilvl="0">
+      <w:start w:val="1"/>
+      <w:numFmt w:val="bullet"/>
+      <w:lvlText w:val="●"/>
+      <w:lvlJc w:val="left"/>
+      <w:pPr>
+        <w:ind w:left="720" w:hanging="360"/>
+      </w:pPr>
+      <w:rPr>
+        <w:u w:val="none"/>
+      </w:rPr>
+    </w:lvl>
+    <w:lvl w:ilvl="1">
+      <w:start w:val="1"/>
+      <w:numFmt w:val="bullet"/>
+      <w:lvlText w:val="○"/>
+      <w:lvlJc w:val="left"/>
+      <w:pPr>
+        <w:ind w:left="1440" w:hanging="360"/>
+      </w:pPr>
+      <w:rPr>
+        <w:u w:val="none"/>
+      </w:rPr>
+    </w:lvl>
+    <w:lvl w:ilvl="2">
+      <w:start w:val="1"/>
+      <w:numFmt w:val="bullet"/>
+      <w:lvlText w:val="■"/>
+      <w:lvlJc w:val="left"/>
+      <w:pPr>
+        <w:ind w:left="2160" w:hanging="360"/>
+      </w:pPr>
+      <w:rPr>
+        <w:u w:val="none"/>
+      </w:rPr>
+    </w:lvl>
+    <w:lvl w:ilvl="3">
+      <w:start w:val="1"/>
+      <w:numFmt w:val="bullet"/>
+      <w:lvlText w:val="●"/>
+      <w:lvlJc w:val="left"/>
+      <w:pPr>
+        <w:ind w:left="2880" w:hanging="360"/>
+      </w:pPr>
+      <w:rPr>
+        <w:u w:val="none"/>
+      </w:rPr>
+    </w:lvl>
+    <w:lvl w:ilvl="4">
+      <w:start w:val="1"/>
+      <w:numFmt w:val="bullet"/>
+      <w:lvlText w:val="○"/>
+      <w:lvlJc w:val="left"/>
+      <w:pPr>
+        <w:ind w:left="3600" w:hanging="360"/>
+      </w:pPr>
+      <w:rPr>
+        <w:u w:val="none"/>
+      </w:rPr>
+    </w:lvl>
+    <w:lvl w:ilvl="5">
+      <w:start w:val="1"/>
+      <w:numFmt w:val="bullet"/>
+      <w:lvlText w:val="■"/>
+      <w:lvlJc w:val="left"/>
+      <w:pPr>
+        <w:ind w:left="4320" w:hanging="360"/>
+      </w:pPr>
+      <w:rPr>
+        <w:u w:val="none"/>
+      </w:rPr>
+    </w:lvl>
+    <w:lvl w:ilvl="6">
+      <w:start w:val="1"/>
+      <w:numFmt w:val="bullet"/>
+      <w:lvlText w:val="●"/>
+      <w:lvlJc w:val="left"/>
+      <w:pPr>
+        <w:ind w:left="5040" w:hanging="360"/>
+      </w:pPr>
+      <w:rPr>
+        <w:u w:val="none"/>
+      </w:rPr>
+    </w:lvl>
+    <w:lvl w:ilvl="7">
+      <w:start w:val="1"/>
+      <w:numFmt w:val="bullet"/>
+      <w:lvlText w:val="○"/>
+      <w:lvlJc w:val="left"/>
+      <w:pPr>
+        <w:ind w:left="5760" w:hanging="360"/>
+      </w:pPr>
+      <w:rPr>
+        <w:u w:val="none"/>
+      </w:rPr>
+    </w:lvl>
+    <w:lvl w:ilvl="8">
+      <w:start w:val="1"/>
+      <w:numFmt w:val="bullet"/>
+      <w:lvlText w:val="■"/>
+      <w:lvlJc w:val="left"/>
+      <w:pPr>
+        <w:ind w:left="6480" w:hanging="360"/>
+      </w:pPr>
+      <w:rPr>
+        <w:u w:val="none"/>
+      </w:rPr>
+    </w:lvl>
+  </w:abstractNum>
+  <w:abstractNum w:abstractNumId="13">
+    <w:lvl w:ilvl="0">
+      <w:start w:val="1"/>
+      <w:numFmt w:val="bullet"/>
+      <w:lvlText w:val="●"/>
+      <w:lvlJc w:val="left"/>
+      <w:pPr>
+        <w:ind w:left="720" w:hanging="360"/>
+      </w:pPr>
+      <w:rPr>
+        <w:u w:val="none"/>
+      </w:rPr>
+    </w:lvl>
+    <w:lvl w:ilvl="1">
+      <w:start w:val="1"/>
+      <w:numFmt w:val="bullet"/>
+      <w:lvlText w:val="○"/>
+      <w:lvlJc w:val="left"/>
+      <w:pPr>
+        <w:ind w:left="1440" w:hanging="360"/>
+      </w:pPr>
+      <w:rPr>
+        <w:u w:val="none"/>
+      </w:rPr>
+    </w:lvl>
+    <w:lvl w:ilvl="2">
+      <w:start w:val="1"/>
+      <w:numFmt w:val="bullet"/>
+      <w:lvlText w:val="■"/>
+      <w:lvlJc w:val="left"/>
+      <w:pPr>
+        <w:ind w:left="2160" w:hanging="360"/>
+      </w:pPr>
+      <w:rPr>
+        <w:u w:val="none"/>
+      </w:rPr>
+    </w:lvl>
+    <w:lvl w:ilvl="3">
+      <w:start w:val="1"/>
+      <w:numFmt w:val="bullet"/>
+      <w:lvlText w:val="●"/>
+      <w:lvlJc w:val="left"/>
+      <w:pPr>
+        <w:ind w:left="2880" w:hanging="360"/>
+      </w:pPr>
+      <w:rPr>
+        <w:u w:val="none"/>
+      </w:rPr>
+    </w:lvl>
+    <w:lvl w:ilvl="4">
+      <w:start w:val="1"/>
+      <w:numFmt w:val="bullet"/>
+      <w:lvlText w:val="○"/>
+      <w:lvlJc w:val="left"/>
+      <w:pPr>
+        <w:ind w:left="3600" w:hanging="360"/>
+      </w:pPr>
+      <w:rPr>
+        <w:u w:val="none"/>
+      </w:rPr>
+    </w:lvl>
+    <w:lvl w:ilvl="5">
+      <w:start w:val="1"/>
+      <w:numFmt w:val="bullet"/>
+      <w:lvlText w:val="■"/>
+      <w:lvlJc w:val="left"/>
+      <w:pPr>
+        <w:ind w:left="4320" w:hanging="360"/>
+      </w:pPr>
+      <w:rPr>
+        <w:u w:val="none"/>
+      </w:rPr>
+    </w:lvl>
+    <w:lvl w:ilvl="6">
+      <w:start w:val="1"/>
+      <w:numFmt w:val="bullet"/>
+      <w:lvlText w:val="●"/>
+      <w:lvlJc w:val="left"/>
+      <w:pPr>
+        <w:ind w:left="5040" w:hanging="360"/>
+      </w:pPr>
+      <w:rPr>
+        <w:u w:val="none"/>
+      </w:rPr>
+    </w:lvl>
+    <w:lvl w:ilvl="7">
+      <w:start w:val="1"/>
+      <w:numFmt w:val="bullet"/>
+      <w:lvlText w:val="○"/>
+      <w:lvlJc w:val="left"/>
+      <w:pPr>
+        <w:ind w:left="5760" w:hanging="360"/>
+      </w:pPr>
+      <w:rPr>
+        <w:u w:val="none"/>
+      </w:rPr>
+    </w:lvl>
+    <w:lvl w:ilvl="8">
+      <w:start w:val="1"/>
+      <w:numFmt w:val="bullet"/>
+      <w:lvlText w:val="■"/>
+      <w:lvlJc w:val="left"/>
+      <w:pPr>
+        <w:ind w:left="6480" w:hanging="360"/>
+      </w:pPr>
+      <w:rPr>
+        <w:u w:val="none"/>
+      </w:rPr>
+    </w:lvl>
+  </w:abstractNum>
+  <w:abstractNum w:abstractNumId="14">
+    <w:lvl w:ilvl="0">
+      <w:start w:val="1"/>
+      <w:numFmt w:val="bullet"/>
+      <w:lvlText w:val="●"/>
+      <w:lvlJc w:val="left"/>
+      <w:pPr>
+        <w:ind w:left="720" w:hanging="360"/>
+      </w:pPr>
+      <w:rPr>
+        <w:u w:val="none"/>
+      </w:rPr>
+    </w:lvl>
+    <w:lvl w:ilvl="1">
+      <w:start w:val="1"/>
+      <w:numFmt w:val="bullet"/>
+      <w:lvlText w:val="○"/>
+      <w:lvlJc w:val="left"/>
+      <w:pPr>
+        <w:ind w:left="1440" w:hanging="360"/>
+      </w:pPr>
+      <w:rPr>
+        <w:u w:val="none"/>
+      </w:rPr>
+    </w:lvl>
+    <w:lvl w:ilvl="2">
+      <w:start w:val="1"/>
+      <w:numFmt w:val="bullet"/>
+      <w:lvlText w:val="■"/>
+      <w:lvlJc w:val="left"/>
+      <w:pPr>
+        <w:ind w:left="2160" w:hanging="360"/>
+      </w:pPr>
+      <w:rPr>
+        <w:u w:val="none"/>
+      </w:rPr>
+    </w:lvl>
+    <w:lvl w:ilvl="3">
+      <w:start w:val="1"/>
+      <w:numFmt w:val="bullet"/>
+      <w:lvlText w:val="●"/>
+      <w:lvlJc w:val="left"/>
+      <w:pPr>
+        <w:ind w:left="2880" w:hanging="360"/>
+      </w:pPr>
+      <w:rPr>
+        <w:u w:val="none"/>
+      </w:rPr>
+    </w:lvl>
+    <w:lvl w:ilvl="4">
+      <w:start w:val="1"/>
+      <w:numFmt w:val="bullet"/>
+      <w:lvlText w:val="○"/>
+      <w:lvlJc w:val="left"/>
+      <w:pPr>
+        <w:ind w:left="3600" w:hanging="360"/>
+      </w:pPr>
+      <w:rPr>
+        <w:u w:val="none"/>
+      </w:rPr>
+    </w:lvl>
+    <w:lvl w:ilvl="5">
+      <w:start w:val="1"/>
+      <w:numFmt w:val="bullet"/>
+      <w:lvlText w:val="■"/>
+      <w:lvlJc w:val="left"/>
+      <w:pPr>
+        <w:ind w:left="4320" w:hanging="360"/>
+      </w:pPr>
+      <w:rPr>
+        <w:u w:val="none"/>
+      </w:rPr>
+    </w:lvl>
+    <w:lvl w:ilvl="6">
+      <w:start w:val="1"/>
+      <w:numFmt w:val="bullet"/>
+      <w:lvlText w:val="●"/>
+      <w:lvlJc w:val="left"/>
+      <w:pPr>
+        <w:ind w:left="5040" w:hanging="360"/>
+      </w:pPr>
+      <w:rPr>
+        <w:u w:val="none"/>
+      </w:rPr>
+    </w:lvl>
+    <w:lvl w:ilvl="7">
+      <w:start w:val="1"/>
+      <w:numFmt w:val="bullet"/>
+      <w:lvlText w:val="○"/>
+      <w:lvlJc w:val="left"/>
+      <w:pPr>
+        <w:ind w:left="5760" w:hanging="360"/>
+      </w:pPr>
+      <w:rPr>
+        <w:u w:val="none"/>
+      </w:rPr>
+    </w:lvl>
+    <w:lvl w:ilvl="8">
+      <w:start w:val="1"/>
+      <w:numFmt w:val="bullet"/>
+      <w:lvlText w:val="■"/>
+      <w:lvlJc w:val="left"/>
+      <w:pPr>
+        <w:ind w:left="6480" w:hanging="360"/>
+      </w:pPr>
+      <w:rPr>
+        <w:u w:val="none"/>
+      </w:rPr>
+    </w:lvl>
+  </w:abstractNum>
+  <w:abstractNum w:abstractNumId="15">
+    <w:lvl w:ilvl="0">
+      <w:start w:val="1"/>
+      <w:numFmt w:val="bullet"/>
+      <w:lvlText w:val="●"/>
+      <w:lvlJc w:val="left"/>
+      <w:pPr>
+        <w:ind w:left="720" w:hanging="360"/>
+      </w:pPr>
+      <w:rPr>
+        <w:u w:val="none"/>
+      </w:rPr>
+    </w:lvl>
+    <w:lvl w:ilvl="1">
+      <w:start w:val="1"/>
+      <w:numFmt w:val="bullet"/>
+      <w:lvlText w:val="○"/>
+      <w:lvlJc w:val="left"/>
+      <w:pPr>
+        <w:ind w:left="1440" w:hanging="360"/>
+      </w:pPr>
+      <w:rPr>
+        <w:u w:val="none"/>
+      </w:rPr>
+    </w:lvl>
+    <w:lvl w:ilvl="2">
+      <w:start w:val="1"/>
+      <w:numFmt w:val="bullet"/>
+      <w:lvlText w:val="■"/>
+      <w:lvlJc w:val="left"/>
+      <w:pPr>
+        <w:ind w:left="2160" w:hanging="360"/>
+      </w:pPr>
+      <w:rPr>
+        <w:u w:val="none"/>
+      </w:rPr>
+    </w:lvl>
+    <w:lvl w:ilvl="3">
+      <w:start w:val="1"/>
+      <w:numFmt w:val="bullet"/>
+      <w:lvlText w:val="●"/>
+      <w:lvlJc w:val="left"/>
+      <w:pPr>
+        <w:ind w:left="2880" w:hanging="360"/>
+      </w:pPr>
+      <w:rPr>
+        <w:u w:val="none"/>
+      </w:rPr>
+    </w:lvl>
+    <w:lvl w:ilvl="4">
+      <w:start w:val="1"/>
+      <w:numFmt w:val="bullet"/>
+      <w:lvlText w:val="○"/>
+      <w:lvlJc w:val="left"/>
+      <w:pPr>
+        <w:ind w:left="3600" w:hanging="360"/>
+      </w:pPr>
+      <w:rPr>
+        <w:u w:val="none"/>
+      </w:rPr>
+    </w:lvl>
+    <w:lvl w:ilvl="5">
+      <w:start w:val="1"/>
+      <w:numFmt w:val="bullet"/>
+      <w:lvlText w:val="■"/>
+      <w:lvlJc w:val="left"/>
+      <w:pPr>
+        <w:ind w:left="4320" w:hanging="360"/>
+      </w:pPr>
+      <w:rPr>
+        <w:u w:val="none"/>
+      </w:rPr>
+    </w:lvl>
+    <w:lvl w:ilvl="6">
+      <w:start w:val="1"/>
+      <w:numFmt w:val="bullet"/>
+      <w:lvlText w:val="●"/>
+      <w:lvlJc w:val="left"/>
+      <w:pPr>
+        <w:ind w:left="5040" w:hanging="360"/>
+      </w:pPr>
+      <w:rPr>
+        <w:u w:val="none"/>
+      </w:rPr>
+    </w:lvl>
+    <w:lvl w:ilvl="7">
+      <w:start w:val="1"/>
+      <w:numFmt w:val="bullet"/>
+      <w:lvlText w:val="○"/>
+      <w:lvlJc w:val="left"/>
+      <w:pPr>
+        <w:ind w:left="5760" w:hanging="360"/>
+      </w:pPr>
+      <w:rPr>
+        <w:u w:val="none"/>
+      </w:rPr>
+    </w:lvl>
+    <w:lvl w:ilvl="8">
+      <w:start w:val="1"/>
+      <w:numFmt w:val="bullet"/>
+      <w:lvlText w:val="■"/>
+      <w:lvlJc w:val="left"/>
+      <w:pPr>
+        <w:ind w:left="6480" w:hanging="360"/>
+      </w:pPr>
+      <w:rPr>
+        <w:u w:val="none"/>
+      </w:rPr>
+    </w:lvl>
+  </w:abstractNum>
+  <w:abstractNum w:abstractNumId="16">
+    <w:lvl w:ilvl="0">
+      <w:start w:val="1"/>
+      <w:numFmt w:val="bullet"/>
+      <w:lvlText w:val="●"/>
+      <w:lvlJc w:val="left"/>
+      <w:pPr>
+        <w:ind w:left="720" w:hanging="360"/>
+      </w:pPr>
+      <w:rPr>
+        <w:u w:val="none"/>
+      </w:rPr>
+    </w:lvl>
+    <w:lvl w:ilvl="1">
+      <w:start w:val="1"/>
+      <w:numFmt w:val="bullet"/>
+      <w:lvlText w:val="○"/>
+      <w:lvlJc w:val="left"/>
+      <w:pPr>
+        <w:ind w:left="1440" w:hanging="360"/>
+      </w:pPr>
+      <w:rPr>
+        <w:u w:val="none"/>
+      </w:rPr>
+    </w:lvl>
+    <w:lvl w:ilvl="2">
+      <w:start w:val="1"/>
+      <w:numFmt w:val="bullet"/>
+      <w:lvlText w:val="■"/>
+      <w:lvlJc w:val="left"/>
+      <w:pPr>
+        <w:ind w:left="2160" w:hanging="360"/>
+      </w:pPr>
+      <w:rPr>
+        <w:u w:val="none"/>
+      </w:rPr>
+    </w:lvl>
+    <w:lvl w:ilvl="3">
+      <w:start w:val="1"/>
+      <w:numFmt w:val="bullet"/>
+      <w:lvlText w:val="●"/>
+      <w:lvlJc w:val="left"/>
+      <w:pPr>
+        <w:ind w:left="2880" w:hanging="360"/>
+      </w:pPr>
+      <w:rPr>
+        <w:u w:val="none"/>
+      </w:rPr>
+    </w:lvl>
+    <w:lvl w:ilvl="4">
+      <w:start w:val="1"/>
+      <w:numFmt w:val="bullet"/>
+      <w:lvlText w:val="○"/>
+      <w:lvlJc w:val="left"/>
+      <w:pPr>
+        <w:ind w:left="3600" w:hanging="360"/>
+      </w:pPr>
+      <w:rPr>
+        <w:u w:val="none"/>
+      </w:rPr>
+    </w:lvl>
+    <w:lvl w:ilvl="5">
+      <w:start w:val="1"/>
+      <w:numFmt w:val="bullet"/>
+      <w:lvlText w:val="■"/>
+      <w:lvlJc w:val="left"/>
+      <w:pPr>
+        <w:ind w:left="4320" w:hanging="360"/>
+      </w:pPr>
+      <w:rPr>
+        <w:u w:val="none"/>
+      </w:rPr>
+    </w:lvl>
+    <w:lvl w:ilvl="6">
+      <w:start w:val="1"/>
+      <w:numFmt w:val="bullet"/>
+      <w:lvlText w:val="●"/>
+      <w:lvlJc w:val="left"/>
+      <w:pPr>
+        <w:ind w:left="5040" w:hanging="360"/>
+      </w:pPr>
+      <w:rPr>
+        <w:u w:val="none"/>
+      </w:rPr>
+    </w:lvl>
+    <w:lvl w:ilvl="7">
+      <w:start w:val="1"/>
+      <w:numFmt w:val="bullet"/>
+      <w:lvlText w:val="○"/>
+      <w:lvlJc w:val="left"/>
+      <w:pPr>
+        <w:ind w:left="5760" w:hanging="360"/>
+      </w:pPr>
+      <w:rPr>
+        <w:u w:val="none"/>
+      </w:rPr>
+    </w:lvl>
+    <w:lvl w:ilvl="8">
+      <w:start w:val="1"/>
+      <w:numFmt w:val="bullet"/>
+      <w:lvlText w:val="■"/>
+      <w:lvlJc w:val="left"/>
+      <w:pPr>
+        <w:ind w:left="6480" w:hanging="360"/>
+      </w:pPr>
+      <w:rPr>
+        <w:u w:val="none"/>
+      </w:rPr>
+    </w:lvl>
+  </w:abstractNum>
+  <w:abstractNum w:abstractNumId="17">
+    <w:lvl w:ilvl="0">
+      <w:start w:val="1"/>
+      <w:numFmt w:val="bullet"/>
+      <w:lvlText w:val="●"/>
+      <w:lvlJc w:val="left"/>
+      <w:pPr>
+        <w:ind w:left="720" w:hanging="360"/>
+      </w:pPr>
+      <w:rPr>
+        <w:u w:val="none"/>
+      </w:rPr>
+    </w:lvl>
+    <w:lvl w:ilvl="1">
+      <w:start w:val="1"/>
+      <w:numFmt w:val="bullet"/>
+      <w:lvlText w:val="○"/>
+      <w:lvlJc w:val="left"/>
+      <w:pPr>
+        <w:ind w:left="1440" w:hanging="360"/>
+      </w:pPr>
+      <w:rPr>
+        <w:u w:val="none"/>
+      </w:rPr>
+    </w:lvl>
+    <w:lvl w:ilvl="2">
+      <w:start w:val="1"/>
+      <w:numFmt w:val="bullet"/>
+      <w:lvlText w:val="■"/>
+      <w:lvlJc w:val="left"/>
+      <w:pPr>
+        <w:ind w:left="2160" w:hanging="360"/>
+      </w:pPr>
+      <w:rPr>
+        <w:u w:val="none"/>
+      </w:rPr>
+    </w:lvl>
+    <w:lvl w:ilvl="3">
+      <w:start w:val="1"/>
+      <w:numFmt w:val="bullet"/>
+      <w:lvlText w:val="●"/>
+      <w:lvlJc w:val="left"/>
+      <w:pPr>
+        <w:ind w:left="2880" w:hanging="360"/>
+      </w:pPr>
+      <w:rPr>
+        <w:u w:val="none"/>
+      </w:rPr>
+    </w:lvl>
+    <w:lvl w:ilvl="4">
+      <w:start w:val="1"/>
+      <w:numFmt w:val="bullet"/>
+      <w:lvlText w:val="○"/>
+      <w:lvlJc w:val="left"/>
+      <w:pPr>
+        <w:ind w:left="3600" w:hanging="360"/>
+      </w:pPr>
+      <w:rPr>
+        <w:u w:val="none"/>
+      </w:rPr>
+    </w:lvl>
+    <w:lvl w:ilvl="5">
+      <w:start w:val="1"/>
+      <w:numFmt w:val="bullet"/>
+      <w:lvlText w:val="■"/>
+      <w:lvlJc w:val="left"/>
+      <w:pPr>
+        <w:ind w:left="4320" w:hanging="360"/>
+      </w:pPr>
+      <w:rPr>
+        <w:u w:val="none"/>
+      </w:rPr>
+    </w:lvl>
+    <w:lvl w:ilvl="6">
+      <w:start w:val="1"/>
+      <w:numFmt w:val="bullet"/>
+      <w:lvlText w:val="●"/>
+      <w:lvlJc w:val="left"/>
+      <w:pPr>
+        <w:ind w:left="5040" w:hanging="360"/>
+      </w:pPr>
+      <w:rPr>
+        <w:u w:val="none"/>
+      </w:rPr>
+    </w:lvl>
+    <w:lvl w:ilvl="7">
+      <w:start w:val="1"/>
+      <w:numFmt w:val="bullet"/>
+      <w:lvlText w:val="○"/>
+      <w:lvlJc w:val="left"/>
+      <w:pPr>
+        <w:ind w:left="5760" w:hanging="360"/>
+      </w:pPr>
+      <w:rPr>
+        <w:u w:val="none"/>
+      </w:rPr>
+    </w:lvl>
+    <w:lvl w:ilvl="8">
+      <w:start w:val="1"/>
+      <w:numFmt w:val="bullet"/>
+      <w:lvlText w:val="■"/>
+      <w:lvlJc w:val="left"/>
+      <w:pPr>
+        <w:ind w:left="6480" w:hanging="360"/>
+      </w:pPr>
+      <w:rPr>
+        <w:u w:val="none"/>
+      </w:rPr>
+    </w:lvl>
+  </w:abstractNum>
+  <w:abstractNum w:abstractNumId="18">
     <w:lvl w:ilvl="0">
       <w:start w:val="1"/>
       <w:numFmt w:val="bullet"/>
@@ -3069,6 +4988,30 @@
   </w:num>
   <w:num w:numId="10">
     <w:abstractNumId w:val="10"/>
+  </w:num>
+  <w:num w:numId="11">
+    <w:abstractNumId w:val="11"/>
+  </w:num>
+  <w:num w:numId="12">
+    <w:abstractNumId w:val="12"/>
+  </w:num>
+  <w:num w:numId="13">
+    <w:abstractNumId w:val="13"/>
+  </w:num>
+  <w:num w:numId="14">
+    <w:abstractNumId w:val="14"/>
+  </w:num>
+  <w:num w:numId="15">
+    <w:abstractNumId w:val="15"/>
+  </w:num>
+  <w:num w:numId="16">
+    <w:abstractNumId w:val="16"/>
+  </w:num>
+  <w:num w:numId="17">
+    <w:abstractNumId w:val="17"/>
+  </w:num>
+  <w:num w:numId="18">
+    <w:abstractNumId w:val="18"/>
   </w:num>
 </w:numbering>
 </file>

</xml_diff>